<commit_message>
Minor changes spelling mistakes
</commit_message>
<xml_diff>
--- a/Design_Documentation/Window_Lifter_TestLog2.docx
+++ b/Design_Documentation/Window_Lifter_TestLog2.docx
@@ -112,7 +112,34 @@
           <w:szCs w:val="36"/>
           <w:u w:val="single"/>
         </w:rPr>
-        <w:t xml:space="preserve"> WHIT </w:t>
+        <w:t xml:space="preserve"> W</w:t>
+      </w:r>
+      <w:r>
+        <w:rPr>
+          <w:b/>
+          <w:sz w:val="36"/>
+          <w:szCs w:val="36"/>
+          <w:u w:val="single"/>
+        </w:rPr>
+        <w:t>IT</w:t>
+      </w:r>
+      <w:r>
+        <w:rPr>
+          <w:b/>
+          <w:sz w:val="36"/>
+          <w:szCs w:val="36"/>
+          <w:u w:val="single"/>
+        </w:rPr>
+        <w:t>H</w:t>
+      </w:r>
+      <w:r>
+        <w:rPr>
+          <w:b/>
+          <w:sz w:val="36"/>
+          <w:szCs w:val="36"/>
+          <w:u w:val="single"/>
+        </w:rPr>
+        <w:t xml:space="preserve"> </w:t>
       </w:r>
       <w:r>
         <w:rPr>
@@ -180,13 +207,23 @@
           <w:szCs w:val="28"/>
         </w:rPr>
       </w:pPr>
+      <w:proofErr w:type="spellStart"/>
       <w:r>
         <w:rPr>
           <w:b/>
           <w:sz w:val="28"/>
           <w:szCs w:val="28"/>
         </w:rPr>
-        <w:t>Debounce Testing</w:t>
+        <w:t>Debounce</w:t>
+      </w:r>
+      <w:proofErr w:type="spellEnd"/>
+      <w:r>
+        <w:rPr>
+          <w:b/>
+          <w:sz w:val="28"/>
+          <w:szCs w:val="28"/>
+        </w:rPr>
+        <w:t xml:space="preserve"> Testing</w:t>
       </w:r>
     </w:p>
     <w:p>
@@ -3932,7 +3969,34 @@
           <w:szCs w:val="36"/>
           <w:u w:val="single"/>
         </w:rPr>
-        <w:t xml:space="preserve">[STATE MACHINE IMPLEMENTATION WHIT </w:t>
+        <w:t>[STATE MACHINE IMPLEMENTATION W</w:t>
+      </w:r>
+      <w:r>
+        <w:rPr>
+          <w:b/>
+          <w:sz w:val="36"/>
+          <w:szCs w:val="36"/>
+          <w:u w:val="single"/>
+        </w:rPr>
+        <w:t>IT</w:t>
+      </w:r>
+      <w:r>
+        <w:rPr>
+          <w:b/>
+          <w:sz w:val="36"/>
+          <w:szCs w:val="36"/>
+          <w:u w:val="single"/>
+        </w:rPr>
+        <w:t>H</w:t>
+      </w:r>
+      <w:r>
+        <w:rPr>
+          <w:b/>
+          <w:sz w:val="36"/>
+          <w:szCs w:val="36"/>
+          <w:u w:val="single"/>
+        </w:rPr>
+        <w:t xml:space="preserve"> </w:t>
       </w:r>
       <w:r>
         <w:rPr>
@@ -3964,6 +4028,8 @@
           <w:u w:val="single"/>
         </w:rPr>
       </w:pPr>
+      <w:bookmarkStart w:id="0" w:name="_GoBack"/>
+      <w:bookmarkEnd w:id="0"/>
     </w:p>
     <w:p>
       <w:pPr>
@@ -4100,13 +4166,23 @@
           <w:szCs w:val="28"/>
         </w:rPr>
       </w:pPr>
+      <w:proofErr w:type="spellStart"/>
       <w:r>
         <w:rPr>
           <w:b/>
           <w:sz w:val="28"/>
           <w:szCs w:val="28"/>
         </w:rPr>
-        <w:t>Debounce Testing</w:t>
+        <w:t>Debounce</w:t>
+      </w:r>
+      <w:proofErr w:type="spellEnd"/>
+      <w:r>
+        <w:rPr>
+          <w:b/>
+          <w:sz w:val="28"/>
+          <w:szCs w:val="28"/>
+        </w:rPr>
+        <w:t xml:space="preserve"> Testing</w:t>
       </w:r>
     </w:p>
     <w:p>
@@ -4327,8 +4403,18 @@
                                 <w:sz w:val="16"/>
                                 <w:szCs w:val="16"/>
                               </w:rPr>
-                              <w:t>in function SchM_1MS_Task () //file SchM_Tasks.c</w:t>
+                              <w:t xml:space="preserve">in function SchM_1MS_Task () //file </w:t>
                             </w:r>
+                            <w:proofErr w:type="spellStart"/>
+                            <w:r>
+                              <w:rPr>
+                                <w:color w:val="FF0000"/>
+                                <w:sz w:val="16"/>
+                                <w:szCs w:val="16"/>
+                              </w:rPr>
+                              <w:t>SchM_Tasks.c</w:t>
+                            </w:r>
+                            <w:proofErr w:type="spellEnd"/>
                           </w:p>
                         </w:txbxContent>
                       </wps:txbx>
@@ -4747,8 +4833,18 @@
                                 <w:sz w:val="16"/>
                                 <w:szCs w:val="16"/>
                               </w:rPr>
-                              <w:t>in function SchM_2MS_Task () //file SchM_Tasks.c</w:t>
+                              <w:t xml:space="preserve">in function SchM_2MS_Task () //file </w:t>
                             </w:r>
+                            <w:proofErr w:type="spellStart"/>
+                            <w:r>
+                              <w:rPr>
+                                <w:color w:val="FF0000"/>
+                                <w:sz w:val="16"/>
+                                <w:szCs w:val="16"/>
+                              </w:rPr>
+                              <w:t>SchM_Tasks.c</w:t>
+                            </w:r>
+                            <w:proofErr w:type="spellEnd"/>
                           </w:p>
                         </w:txbxContent>
                       </wps:txbx>
@@ -4976,12 +5072,21 @@
         </w:rPr>
         <w:t xml:space="preserve">indow´s </w:t>
       </w:r>
-      <w:r>
-        <w:rPr>
-          <w:sz w:val="16"/>
-          <w:szCs w:val="16"/>
-        </w:rPr>
-        <w:t>leds. The system works in</w:t>
+      <w:proofErr w:type="spellStart"/>
+      <w:r>
+        <w:rPr>
+          <w:sz w:val="16"/>
+          <w:szCs w:val="16"/>
+        </w:rPr>
+        <w:t>leds</w:t>
+      </w:r>
+      <w:proofErr w:type="spellEnd"/>
+      <w:r>
+        <w:rPr>
+          <w:sz w:val="16"/>
+          <w:szCs w:val="16"/>
+        </w:rPr>
+        <w:t>. The system works in</w:t>
       </w:r>
       <w:r>
         <w:rPr>
@@ -5230,7 +5335,44 @@
                                 <w:sz w:val="16"/>
                                 <w:szCs w:val="16"/>
                               </w:rPr>
-                              <w:t>in function wc</w:t>
+                              <w:t xml:space="preserve">in function </w:t>
+                            </w:r>
+                            <w:proofErr w:type="spellStart"/>
+                            <w:r>
+                              <w:rPr>
+                                <w:color w:val="FF0000"/>
+                                <w:sz w:val="16"/>
+                                <w:szCs w:val="16"/>
+                              </w:rPr>
+                              <w:t>wc</w:t>
+                            </w:r>
+                            <w:proofErr w:type="spellEnd"/>
+                            <w:r>
+                              <w:rPr>
+                                <w:color w:val="FF0000"/>
+                                <w:sz w:val="16"/>
+                                <w:szCs w:val="16"/>
+                              </w:rPr>
+                              <w:softHyphen/>
+                              <w:t>_</w:t>
+                            </w:r>
+                            <w:proofErr w:type="spellStart"/>
+                            <w:r>
+                              <w:rPr>
+                                <w:color w:val="FF0000"/>
+                                <w:sz w:val="16"/>
+                                <w:szCs w:val="16"/>
+                              </w:rPr>
+                              <w:t>WindowUp</w:t>
+                            </w:r>
+                            <w:proofErr w:type="spellEnd"/>
+                            <w:r>
+                              <w:rPr>
+                                <w:color w:val="FF0000"/>
+                                <w:sz w:val="16"/>
+                                <w:szCs w:val="16"/>
+                              </w:rPr>
+                              <w:t xml:space="preserve"> ()</w:t>
                             </w:r>
                             <w:r>
                               <w:rPr>
@@ -5238,16 +5380,25 @@
                                 <w:sz w:val="16"/>
                                 <w:szCs w:val="16"/>
                               </w:rPr>
-                              <w:softHyphen/>
-                              <w:t>_WindowUp ()</w:t>
+                              <w:t xml:space="preserve"> and </w:t>
                             </w:r>
+                            <w:proofErr w:type="spellStart"/>
                             <w:r>
                               <w:rPr>
                                 <w:color w:val="FF0000"/>
                                 <w:sz w:val="16"/>
                                 <w:szCs w:val="16"/>
                               </w:rPr>
-                              <w:t xml:space="preserve"> and wc_WindowDown ()</w:t>
+                              <w:t>wc_WindowDown</w:t>
+                            </w:r>
+                            <w:proofErr w:type="spellEnd"/>
+                            <w:r>
+                              <w:rPr>
+                                <w:color w:val="FF0000"/>
+                                <w:sz w:val="16"/>
+                                <w:szCs w:val="16"/>
+                              </w:rPr>
+                              <w:t xml:space="preserve"> ()</w:t>
                             </w:r>
                             <w:r>
                               <w:rPr>
@@ -5279,8 +5430,18 @@
                                 <w:sz w:val="16"/>
                                 <w:szCs w:val="16"/>
                               </w:rPr>
-                              <w:t>//file app_windowcontrol.c</w:t>
+                              <w:t xml:space="preserve">//file </w:t>
                             </w:r>
+                            <w:proofErr w:type="spellStart"/>
+                            <w:r>
+                              <w:rPr>
+                                <w:color w:val="FF0000"/>
+                                <w:sz w:val="16"/>
+                                <w:szCs w:val="16"/>
+                              </w:rPr>
+                              <w:t>app_windowcontrol.c</w:t>
+                            </w:r>
+                            <w:proofErr w:type="spellEnd"/>
                           </w:p>
                         </w:txbxContent>
                       </wps:txbx>
@@ -5461,8 +5622,18 @@
                                 <w:sz w:val="16"/>
                                 <w:szCs w:val="16"/>
                               </w:rPr>
-                              <w:t>in function SchM_1MS_Task () //file SchM_Tasks.c</w:t>
+                              <w:t xml:space="preserve">in function SchM_1MS_Task () //file </w:t>
                             </w:r>
+                            <w:proofErr w:type="spellStart"/>
+                            <w:r>
+                              <w:rPr>
+                                <w:color w:val="FF0000"/>
+                                <w:sz w:val="16"/>
+                                <w:szCs w:val="16"/>
+                              </w:rPr>
+                              <w:t>SchM_Tasks.c</w:t>
+                            </w:r>
+                            <w:proofErr w:type="spellEnd"/>
                           </w:p>
                         </w:txbxContent>
                       </wps:txbx>
@@ -5778,7 +5949,7 @@
           <v:shape id="_x0000_i1025" type="#_x0000_t75" style="width:300pt;height:180pt" o:ole="">
             <v:imagedata r:id="rId38" o:title=""/>
           </v:shape>
-          <o:OLEObject Type="Embed" ProgID="PBrush" ShapeID="_x0000_i1025" DrawAspect="Content" ObjectID="_1573244988" r:id="rId39"/>
+          <o:OLEObject Type="Embed" ProgID="PBrush" ShapeID="_x0000_i1025" DrawAspect="Content" ObjectID="_1573370893" r:id="rId39"/>
         </w:object>
       </w:r>
     </w:p>
@@ -8910,8 +9081,6 @@
         </w:rPr>
         <w:t xml:space="preserve"> PASS: Enters in semi-automatic mode (either up or down).</w:t>
       </w:r>
-      <w:bookmarkStart w:id="0" w:name="_GoBack"/>
-      <w:bookmarkEnd w:id="0"/>
     </w:p>
     <w:p>
       <w:pPr>

</xml_diff>

<commit_message>
Code Review + Scheduler: state diagram
</commit_message>
<xml_diff>
--- a/Design_Documentation/Window_Lifter_TestLog2.docx
+++ b/Design_Documentation/Window_Lifter_TestLog2.docx
@@ -180,13 +180,23 @@
           <w:szCs w:val="28"/>
         </w:rPr>
       </w:pPr>
+      <w:proofErr w:type="spellStart"/>
       <w:r>
         <w:rPr>
           <w:b/>
           <w:sz w:val="28"/>
           <w:szCs w:val="28"/>
         </w:rPr>
-        <w:t>Debounce Testing</w:t>
+        <w:t>Debounce</w:t>
+      </w:r>
+      <w:proofErr w:type="spellEnd"/>
+      <w:r>
+        <w:rPr>
+          <w:b/>
+          <w:sz w:val="28"/>
+          <w:szCs w:val="28"/>
+        </w:rPr>
+        <w:t xml:space="preserve"> Testing</w:t>
       </w:r>
     </w:p>
     <w:p>
@@ -4100,13 +4110,23 @@
           <w:szCs w:val="28"/>
         </w:rPr>
       </w:pPr>
+      <w:proofErr w:type="spellStart"/>
       <w:r>
         <w:rPr>
           <w:b/>
           <w:sz w:val="28"/>
           <w:szCs w:val="28"/>
         </w:rPr>
-        <w:t>Debounce Testing</w:t>
+        <w:t>Debounce</w:t>
+      </w:r>
+      <w:proofErr w:type="spellEnd"/>
+      <w:r>
+        <w:rPr>
+          <w:b/>
+          <w:sz w:val="28"/>
+          <w:szCs w:val="28"/>
+        </w:rPr>
+        <w:t xml:space="preserve"> Testing</w:t>
       </w:r>
     </w:p>
     <w:p>
@@ -4178,14 +4198,35 @@
     <w:p>
       <w:pPr>
         <w:pStyle w:val="ListParagraph"/>
+        <w:numPr>
+          <w:ilvl w:val="0"/>
+          <w:numId w:val="2"/>
+        </w:numPr>
         <w:rPr>
           <w:b/>
           <w:sz w:val="28"/>
           <w:szCs w:val="28"/>
         </w:rPr>
       </w:pPr>
-    </w:p>
-    <w:p/>
+      <w:r>
+        <w:rPr>
+          <w:b/>
+          <w:sz w:val="28"/>
+          <w:szCs w:val="28"/>
+        </w:rPr>
+        <w:t>Outputs</w:t>
+      </w:r>
+    </w:p>
+    <w:p>
+      <w:pPr>
+        <w:pStyle w:val="ListParagraph"/>
+        <w:rPr>
+          <w:b/>
+          <w:sz w:val="28"/>
+          <w:szCs w:val="28"/>
+        </w:rPr>
+      </w:pPr>
+    </w:p>
     <w:p/>
     <w:p/>
     <w:p/>
@@ -5139,11 +5180,7 @@
           </mc:Choice>
           <mc:Fallback>
             <w:pict>
-              <v:shapetype w14:anchorId="3A90DBAF" id="_x0000_t202" coordsize="21600,21600" o:spt="202" path="m,l,21600r21600,l21600,xe">
-                <v:stroke joinstyle="miter"/>
-                <v:path gradientshapeok="t" o:connecttype="rect"/>
-              </v:shapetype>
-              <v:shape id="2 Cuadro de texto" o:spid="_x0000_s1026" type="#_x0000_t202" style="position:absolute;margin-left:0;margin-top:73.65pt;width:182.25pt;height:120.75pt;z-index:251652608;visibility:visible;mso-wrap-style:square;mso-width-percent:0;mso-height-percent:0;mso-wrap-distance-left:9pt;mso-wrap-distance-top:0;mso-wrap-distance-right:9pt;mso-wrap-distance-bottom:0;mso-position-horizontal:absolute;mso-position-horizontal-relative:text;mso-position-vertical:absolute;mso-position-vertical-relative:text;mso-width-percent:0;mso-height-percent:0;mso-width-relative:margin;mso-height-relative:margin;v-text-anchor:top" o:gfxdata="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" filled="f" strokecolor="red" strokeweight=".5pt">
+              <v:shape w14:anchorId="3A90DBAF" id="2 Cuadro de texto" o:spid="_x0000_s1030" type="#_x0000_t202" style="position:absolute;margin-left:0;margin-top:73.65pt;width:182.25pt;height:120.75pt;z-index:251652608;visibility:visible;mso-wrap-style:square;mso-width-percent:0;mso-height-percent:0;mso-wrap-distance-left:9pt;mso-wrap-distance-top:0;mso-wrap-distance-right:9pt;mso-wrap-distance-bottom:0;mso-position-horizontal:absolute;mso-position-horizontal-relative:text;mso-position-vertical:absolute;mso-position-vertical-relative:text;mso-width-percent:0;mso-height-percent:0;mso-width-relative:margin;mso-height-relative:margin;v-text-anchor:top" o:gfxdata="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" filled="f" strokecolor="red" strokeweight=".5pt">
                 <v:textbox>
                   <w:txbxContent>
                     <w:p/>
@@ -5301,7 +5338,7 @@
           </mc:Choice>
           <mc:Fallback>
             <w:pict>
-              <v:shape w14:anchorId="50215F68" id="6 Cuadro de texto" o:spid="_x0000_s1027" type="#_x0000_t202" style="position:absolute;margin-left:268.5pt;margin-top:215.4pt;width:239.25pt;height:27.75pt;z-index:251670016;visibility:visible;mso-wrap-style:square;mso-width-percent:0;mso-wrap-distance-left:9pt;mso-wrap-distance-top:0;mso-wrap-distance-right:9pt;mso-wrap-distance-bottom:0;mso-position-horizontal:absolute;mso-position-horizontal-relative:text;mso-position-vertical:absolute;mso-position-vertical-relative:text;mso-width-percent:0;mso-width-relative:margin;v-text-anchor:top" o:gfxdata="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" filled="f" stroked="f" strokeweight=".5pt">
+              <v:shape w14:anchorId="50215F68" id="6 Cuadro de texto" o:spid="_x0000_s1031" type="#_x0000_t202" style="position:absolute;margin-left:268.5pt;margin-top:215.4pt;width:239.25pt;height:27.75pt;z-index:251670016;visibility:visible;mso-wrap-style:square;mso-width-percent:0;mso-wrap-distance-left:9pt;mso-wrap-distance-top:0;mso-wrap-distance-right:9pt;mso-wrap-distance-bottom:0;mso-position-horizontal:absolute;mso-position-horizontal-relative:text;mso-position-vertical:absolute;mso-position-vertical-relative:text;mso-width-percent:0;mso-width-relative:margin;v-text-anchor:top" o:gfxdata="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" filled="f" stroked="f" strokeweight=".5pt">
                 <v:textbox>
                   <w:txbxContent>
                     <w:p>
@@ -5483,7 +5520,7 @@
           </mc:Choice>
           <mc:Fallback>
             <w:pict>
-              <v:shape w14:anchorId="14F1B2AE" id="3 Cuadro de texto" o:spid="_x0000_s1028" type="#_x0000_t202" style="position:absolute;margin-left:190.95pt;margin-top:86.1pt;width:170.25pt;height:27.75pt;z-index:251656704;visibility:visible;mso-wrap-style:square;mso-width-percent:0;mso-wrap-distance-left:9pt;mso-wrap-distance-top:0;mso-wrap-distance-right:9pt;mso-wrap-distance-bottom:0;mso-position-horizontal:absolute;mso-position-horizontal-relative:text;mso-position-vertical:absolute;mso-position-vertical-relative:text;mso-width-percent:0;mso-width-relative:margin;v-text-anchor:top" o:gfxdata="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" filled="f" stroked="f" strokeweight=".5pt">
+              <v:shape w14:anchorId="14F1B2AE" id="_x0000_s1032" type="#_x0000_t202" style="position:absolute;margin-left:190.95pt;margin-top:86.1pt;width:170.25pt;height:27.75pt;z-index:251656704;visibility:visible;mso-wrap-style:square;mso-width-percent:0;mso-wrap-distance-left:9pt;mso-wrap-distance-top:0;mso-wrap-distance-right:9pt;mso-wrap-distance-bottom:0;mso-position-horizontal:absolute;mso-position-horizontal-relative:text;mso-position-vertical:absolute;mso-position-vertical-relative:text;mso-width-percent:0;mso-width-relative:margin;v-text-anchor:top" o:gfxdata="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" filled="f" stroked="f" strokeweight=".5pt">
                 <v:textbox>
                   <w:txbxContent>
                     <w:p>
@@ -5645,7 +5682,7 @@
           </mc:Choice>
           <mc:Fallback>
             <w:pict>
-              <v:shape w14:anchorId="494C29FF" id="5 Cuadro de texto" o:spid="_x0000_s1029" type="#_x0000_t202" style="position:absolute;margin-left:-.3pt;margin-top:.6pt;width:261.75pt;height:34.5pt;z-index:251661824;visibility:visible;mso-wrap-style:square;mso-width-percent:0;mso-height-percent:0;mso-wrap-distance-left:9pt;mso-wrap-distance-top:0;mso-wrap-distance-right:9pt;mso-wrap-distance-bottom:0;mso-position-horizontal:absolute;mso-position-horizontal-relative:text;mso-position-vertical:absolute;mso-position-vertical-relative:text;mso-width-percent:0;mso-height-percent:0;mso-width-relative:margin;mso-height-relative:margin;v-text-anchor:top" o:gfxdata="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" filled="f" strokecolor="red" strokeweight=".5pt">
+              <v:shape w14:anchorId="494C29FF" id="_x0000_s1033" type="#_x0000_t202" style="position:absolute;margin-left:-.3pt;margin-top:.6pt;width:261.75pt;height:34.5pt;z-index:251661824;visibility:visible;mso-wrap-style:square;mso-width-percent:0;mso-height-percent:0;mso-wrap-distance-left:9pt;mso-wrap-distance-top:0;mso-wrap-distance-right:9pt;mso-wrap-distance-bottom:0;mso-position-horizontal:absolute;mso-position-horizontal-relative:text;mso-position-vertical:absolute;mso-position-vertical-relative:text;mso-width-percent:0;mso-height-percent:0;mso-width-relative:margin;mso-height-relative:margin;v-text-anchor:top" o:gfxdata="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" filled="f" strokecolor="red" strokeweight=".5pt">
                 <v:textbox>
                   <w:txbxContent>
                     <w:p/>
@@ -5775,10 +5812,10 @@
             <v:path o:extrusionok="f" gradientshapeok="t" o:connecttype="rect"/>
             <o:lock v:ext="edit" aspectratio="t"/>
           </v:shapetype>
-          <v:shape id="_x0000_i1025" type="#_x0000_t75" style="width:300pt;height:180pt" o:ole="">
+          <v:shape id="_x0000_i1025" type="#_x0000_t75" style="width:299.9pt;height:180.3pt" o:ole="">
             <v:imagedata r:id="rId38" o:title=""/>
           </v:shape>
-          <o:OLEObject Type="Embed" ProgID="PBrush" ShapeID="_x0000_i1025" DrawAspect="Content" ObjectID="_1573244988" r:id="rId39"/>
+          <o:OLEObject Type="Embed" ProgID="PBrush" ShapeID="_x0000_i1025" DrawAspect="Content" ObjectID="_1573465210" r:id="rId39"/>
         </w:object>
       </w:r>
     </w:p>
@@ -6826,6 +6863,8 @@
         </w:rPr>
         <w:t>Signal Generator’s Testing Time Constraints [ &lt; 500ms ]:</w:t>
       </w:r>
+      <w:bookmarkStart w:id="0" w:name="_GoBack"/>
+      <w:bookmarkEnd w:id="0"/>
     </w:p>
     <w:p>
       <w:pPr>
@@ -6903,16 +6942,12 @@
           <w:numId w:val="2"/>
         </w:numPr>
         <w:rPr>
-          <w:b/>
-          <w:color w:val="FF0000"/>
-          <w:sz w:val="16"/>
-          <w:szCs w:val="16"/>
-        </w:rPr>
-      </w:pPr>
-      <w:r>
-        <w:rPr>
-          <w:b/>
-          <w:color w:val="FF0000"/>
+          <w:sz w:val="16"/>
+          <w:szCs w:val="16"/>
+        </w:rPr>
+      </w:pPr>
+      <w:r>
+        <w:rPr>
           <w:sz w:val="16"/>
           <w:szCs w:val="16"/>
         </w:rPr>
@@ -6920,8 +6955,6 @@
       </w:r>
       <w:r>
         <w:rPr>
-          <w:b/>
-          <w:color w:val="FF0000"/>
           <w:sz w:val="16"/>
           <w:szCs w:val="16"/>
         </w:rPr>
@@ -6929,8 +6962,6 @@
       </w:r>
       <w:r>
         <w:rPr>
-          <w:b/>
-          <w:color w:val="FF0000"/>
           <w:sz w:val="16"/>
           <w:szCs w:val="16"/>
         </w:rPr>
@@ -6938,21 +6969,17 @@
       </w:r>
       <w:r>
         <w:rPr>
-          <w:b/>
-          <w:color w:val="FF0000"/>
-          <w:sz w:val="16"/>
-          <w:szCs w:val="16"/>
-        </w:rPr>
-        <w:t>UNDIFINED</w:t>
-      </w:r>
-      <w:r>
-        <w:rPr>
-          <w:b/>
-          <w:color w:val="FF0000"/>
-          <w:sz w:val="16"/>
-          <w:szCs w:val="16"/>
-        </w:rPr>
-        <w:t xml:space="preserve">: </w:t>
+          <w:sz w:val="16"/>
+          <w:szCs w:val="16"/>
+        </w:rPr>
+        <w:t>PASS: No action is performed provided the time length of input signal.</w:t>
+      </w:r>
+      <w:r>
+        <w:rPr>
+          <w:sz w:val="16"/>
+          <w:szCs w:val="16"/>
+        </w:rPr>
+        <w:t xml:space="preserve"> </w:t>
       </w:r>
     </w:p>
     <w:p>
@@ -7904,16 +7931,12 @@
           <w:numId w:val="2"/>
         </w:numPr>
         <w:rPr>
-          <w:b/>
-          <w:color w:val="FF0000"/>
-          <w:sz w:val="16"/>
-          <w:szCs w:val="16"/>
-        </w:rPr>
-      </w:pPr>
-      <w:r>
-        <w:rPr>
-          <w:b/>
-          <w:color w:val="FF0000"/>
+          <w:sz w:val="16"/>
+          <w:szCs w:val="16"/>
+        </w:rPr>
+      </w:pPr>
+      <w:r>
+        <w:rPr>
           <w:sz w:val="16"/>
           <w:szCs w:val="16"/>
         </w:rPr>
@@ -7921,8 +7944,6 @@
       </w:r>
       <w:r>
         <w:rPr>
-          <w:b/>
-          <w:color w:val="FF0000"/>
           <w:sz w:val="16"/>
           <w:szCs w:val="16"/>
         </w:rPr>
@@ -7930,12 +7951,17 @@
       </w:r>
       <w:r>
         <w:rPr>
-          <w:b/>
-          <w:color w:val="FF0000"/>
-          <w:sz w:val="16"/>
-          <w:szCs w:val="16"/>
-        </w:rPr>
-        <w:t xml:space="preserve"> UNDIFINED.</w:t>
+          <w:sz w:val="16"/>
+          <w:szCs w:val="16"/>
+        </w:rPr>
+        <w:t xml:space="preserve"> </w:t>
+      </w:r>
+      <w:r>
+        <w:rPr>
+          <w:sz w:val="16"/>
+          <w:szCs w:val="16"/>
+        </w:rPr>
+        <w:t>PASS: No action is performed provided the time length of input signal.</w:t>
       </w:r>
     </w:p>
     <w:p>
@@ -8867,14 +8893,14 @@
           <w:sz w:val="16"/>
           <w:szCs w:val="16"/>
         </w:rPr>
-        <w:t xml:space="preserve"> PASS: </w:t>
-      </w:r>
-      <w:r>
-        <w:rPr>
-          <w:sz w:val="16"/>
-          <w:szCs w:val="16"/>
-        </w:rPr>
-        <w:t>No action is performed provided the time length of input signal</w:t>
+        <w:t xml:space="preserve"> PASS:</w:t>
+      </w:r>
+      <w:r>
+        <w:rPr>
+          <w:sz w:val="16"/>
+          <w:szCs w:val="16"/>
+        </w:rPr>
+        <w:t xml:space="preserve"> Enters in semi-automatic mode (either up or down).</w:t>
       </w:r>
     </w:p>
     <w:p>
@@ -8910,8 +8936,6 @@
         </w:rPr>
         <w:t xml:space="preserve"> PASS: Enters in semi-automatic mode (either up or down).</w:t>
       </w:r>
-      <w:bookmarkStart w:id="0" w:name="_GoBack"/>
-      <w:bookmarkEnd w:id="0"/>
     </w:p>
     <w:p>
       <w:pPr>
@@ -9356,8 +9380,374 @@
     </w:p>
     <w:p/>
     <w:p/>
+    <w:p/>
+    <w:p/>
+    <w:p/>
+    <w:p/>
+    <w:p/>
+    <w:p/>
+    <w:p/>
+    <w:p>
+      <w:pPr>
+        <w:tabs>
+          <w:tab w:val="left" w:pos="6273"/>
+        </w:tabs>
+      </w:pPr>
+      <w:r>
+        <w:tab/>
+      </w:r>
+    </w:p>
+    <w:p>
+      <w:pPr>
+        <w:tabs>
+          <w:tab w:val="left" w:pos="6273"/>
+        </w:tabs>
+      </w:pPr>
+    </w:p>
+    <w:p>
+      <w:pPr>
+        <w:tabs>
+          <w:tab w:val="left" w:pos="6273"/>
+        </w:tabs>
+      </w:pPr>
+    </w:p>
+    <w:p>
+      <w:pPr>
+        <w:tabs>
+          <w:tab w:val="left" w:pos="6273"/>
+        </w:tabs>
+      </w:pPr>
+    </w:p>
+    <w:p/>
+    <w:p>
+      <w:pPr>
+        <w:pStyle w:val="ListParagraph"/>
+        <w:numPr>
+          <w:ilvl w:val="0"/>
+          <w:numId w:val="2"/>
+        </w:numPr>
+        <w:rPr>
+          <w:b/>
+          <w:color w:val="0070C0"/>
+          <w:sz w:val="16"/>
+          <w:szCs w:val="16"/>
+        </w:rPr>
+      </w:pPr>
+      <w:r>
+        <w:rPr>
+          <w:b/>
+          <w:color w:val="0070C0"/>
+          <w:sz w:val="16"/>
+          <w:szCs w:val="16"/>
+        </w:rPr>
+        <w:lastRenderedPageBreak/>
+        <w:t>OUTPUTS</w:t>
+      </w:r>
+      <w:r>
+        <w:rPr>
+          <w:b/>
+          <w:color w:val="0070C0"/>
+          <w:sz w:val="16"/>
+          <w:szCs w:val="16"/>
+        </w:rPr>
+        <w:t>:</w:t>
+      </w:r>
+      <w:r>
+        <w:rPr>
+          <w:b/>
+          <w:color w:val="0070C0"/>
+          <w:sz w:val="16"/>
+          <w:szCs w:val="16"/>
+        </w:rPr>
+        <w:t xml:space="preserve"> </w:t>
+      </w:r>
+      <w:r>
+        <w:rPr>
+          <w:b/>
+          <w:color w:val="92D050"/>
+          <w:sz w:val="16"/>
+          <w:szCs w:val="16"/>
+        </w:rPr>
+        <w:t>(TEST PASSED)</w:t>
+      </w:r>
+    </w:p>
+    <w:p/>
+    <w:p>
+      <w:pPr>
+        <w:rPr>
+          <w:b/>
+          <w:color w:val="5B9BD5" w:themeColor="accent1"/>
+        </w:rPr>
+      </w:pPr>
+      <w:r>
+        <w:rPr>
+          <w:b/>
+          <w:color w:val="5B9BD5" w:themeColor="accent1"/>
+        </w:rPr>
+        <w:t>(900 ms</w:t>
+      </w:r>
+      <w:r>
+        <w:rPr>
+          <w:b/>
+          <w:color w:val="5B9BD5" w:themeColor="accent1"/>
+        </w:rPr>
+        <w:t>) SEMIAUTOMATIC_WORK</w:t>
+      </w:r>
+      <w:r>
+        <w:rPr>
+          <w:b/>
+          <w:color w:val="5B9BD5" w:themeColor="accent1"/>
+        </w:rPr>
+        <w:t xml:space="preserve"> mode + transition (500 ms + 400 ms)</w:t>
+      </w:r>
+    </w:p>
+    <w:p>
+      <w:r>
+        <w:rPr>
+          <w:noProof/>
+        </w:rPr>
+        <w:drawing>
+          <wp:inline distT="0" distB="0" distL="0" distR="0" wp14:anchorId="5DF33423" wp14:editId="562406BE">
+            <wp:extent cx="2552369" cy="1143086"/>
+            <wp:effectExtent l="0" t="0" r="635" b="0"/>
+            <wp:docPr id="85" name="Picture 85"/>
+            <wp:cNvGraphicFramePr>
+              <a:graphicFrameLocks xmlns:a="http://schemas.openxmlformats.org/drawingml/2006/main" noChangeAspect="1"/>
+            </wp:cNvGraphicFramePr>
+            <a:graphic xmlns:a="http://schemas.openxmlformats.org/drawingml/2006/main">
+              <a:graphicData uri="http://schemas.openxmlformats.org/drawingml/2006/picture">
+                <pic:pic xmlns:pic="http://schemas.openxmlformats.org/drawingml/2006/picture">
+                  <pic:nvPicPr>
+                    <pic:cNvPr id="1" name=""/>
+                    <pic:cNvPicPr/>
+                  </pic:nvPicPr>
+                  <pic:blipFill>
+                    <a:blip r:embed="rId40"/>
+                    <a:stretch>
+                      <a:fillRect/>
+                    </a:stretch>
+                  </pic:blipFill>
+                  <pic:spPr>
+                    <a:xfrm>
+                      <a:off x="0" y="0"/>
+                      <a:ext cx="2560678" cy="1146807"/>
+                    </a:xfrm>
+                    <a:prstGeom prst="rect">
+                      <a:avLst/>
+                    </a:prstGeom>
+                  </pic:spPr>
+                </pic:pic>
+              </a:graphicData>
+            </a:graphic>
+          </wp:inline>
+        </w:drawing>
+      </w:r>
+    </w:p>
+    <w:p>
+      <w:r>
+        <w:object w:dxaOrig="6000" w:dyaOrig="3600">
+          <v:shape id="_x0000_i1026" type="#_x0000_t75" style="width:299.9pt;height:180.3pt" o:ole="">
+            <v:imagedata r:id="rId41" o:title=""/>
+          </v:shape>
+          <o:OLEObject Type="Embed" ProgID="PBrush" ShapeID="_x0000_i1026" DrawAspect="Content" ObjectID="_1573465211" r:id="rId42"/>
+        </w:object>
+      </w:r>
+    </w:p>
+    <w:p/>
+    <w:p/>
+    <w:p/>
+    <w:p/>
+    <w:p/>
+    <w:p/>
+    <w:p/>
+    <w:p/>
+    <w:p/>
+    <w:p/>
+    <w:p>
+      <w:pPr>
+        <w:rPr>
+          <w:b/>
+          <w:color w:val="5B9BD5" w:themeColor="accent1"/>
+        </w:rPr>
+      </w:pPr>
+      <w:r>
+        <w:rPr>
+          <w:b/>
+          <w:color w:val="5B9BD5" w:themeColor="accent1"/>
+        </w:rPr>
+        <w:lastRenderedPageBreak/>
+        <w:t>(500 ms)</w:t>
+      </w:r>
+      <w:r>
+        <w:rPr>
+          <w:b/>
+          <w:color w:val="5B9BD5" w:themeColor="accent1"/>
+        </w:rPr>
+        <w:t xml:space="preserve"> SEMIAUTOMATIC WORK</w:t>
+      </w:r>
+      <w:r>
+        <w:rPr>
+          <w:b/>
+          <w:color w:val="5B9BD5" w:themeColor="accent1"/>
+        </w:rPr>
+        <w:t xml:space="preserve"> mode</w:t>
+      </w:r>
+    </w:p>
+    <w:p>
+      <w:r>
+        <w:rPr>
+          <w:noProof/>
+        </w:rPr>
+        <w:drawing>
+          <wp:inline distT="0" distB="0" distL="0" distR="0" wp14:anchorId="3F2393AB" wp14:editId="52E4EF7F">
+            <wp:extent cx="3212327" cy="983083"/>
+            <wp:effectExtent l="0" t="0" r="7620" b="7620"/>
+            <wp:docPr id="91" name="Picture 91"/>
+            <wp:cNvGraphicFramePr>
+              <a:graphicFrameLocks xmlns:a="http://schemas.openxmlformats.org/drawingml/2006/main" noChangeAspect="1"/>
+            </wp:cNvGraphicFramePr>
+            <a:graphic xmlns:a="http://schemas.openxmlformats.org/drawingml/2006/main">
+              <a:graphicData uri="http://schemas.openxmlformats.org/drawingml/2006/picture">
+                <pic:pic xmlns:pic="http://schemas.openxmlformats.org/drawingml/2006/picture">
+                  <pic:nvPicPr>
+                    <pic:cNvPr id="1" name=""/>
+                    <pic:cNvPicPr/>
+                  </pic:nvPicPr>
+                  <pic:blipFill>
+                    <a:blip r:embed="rId43"/>
+                    <a:stretch>
+                      <a:fillRect/>
+                    </a:stretch>
+                  </pic:blipFill>
+                  <pic:spPr>
+                    <a:xfrm>
+                      <a:off x="0" y="0"/>
+                      <a:ext cx="3225188" cy="987019"/>
+                    </a:xfrm>
+                    <a:prstGeom prst="rect">
+                      <a:avLst/>
+                    </a:prstGeom>
+                  </pic:spPr>
+                </pic:pic>
+              </a:graphicData>
+            </a:graphic>
+          </wp:inline>
+        </w:drawing>
+      </w:r>
+    </w:p>
+    <w:p>
+      <w:r>
+        <w:object w:dxaOrig="6000" w:dyaOrig="3600">
+          <v:shape id="_x0000_i1027" type="#_x0000_t75" style="width:299.9pt;height:180.3pt" o:ole="">
+            <v:imagedata r:id="rId44" o:title=""/>
+          </v:shape>
+          <o:OLEObject Type="Embed" ProgID="PBrush" ShapeID="_x0000_i1027" DrawAspect="Content" ObjectID="_1573465212" r:id="rId45"/>
+        </w:object>
+      </w:r>
+    </w:p>
+    <w:p/>
+    <w:p/>
+    <w:p/>
+    <w:p/>
+    <w:p/>
+    <w:p/>
+    <w:p/>
+    <w:p/>
+    <w:p/>
+    <w:p/>
+    <w:p/>
+    <w:p/>
+    <w:p>
+      <w:pPr>
+        <w:rPr>
+          <w:b/>
+          <w:color w:val="5B9BD5" w:themeColor="accent1"/>
+        </w:rPr>
+      </w:pPr>
+      <w:r>
+        <w:rPr>
+          <w:b/>
+          <w:color w:val="5B9BD5" w:themeColor="accent1"/>
+        </w:rPr>
+        <w:lastRenderedPageBreak/>
+        <w:t>(11 ms)</w:t>
+      </w:r>
+      <w:r>
+        <w:rPr>
+          <w:b/>
+          <w:color w:val="5B9BD5" w:themeColor="accent1"/>
+        </w:rPr>
+        <w:t xml:space="preserve"> VALIDATE_A_PULSE</w:t>
+      </w:r>
+      <w:r>
+        <w:rPr>
+          <w:b/>
+          <w:color w:val="5B9BD5" w:themeColor="accent1"/>
+        </w:rPr>
+        <w:t xml:space="preserve"> mode</w:t>
+      </w:r>
+    </w:p>
+    <w:p>
+      <w:r>
+        <w:rPr>
+          <w:noProof/>
+        </w:rPr>
+        <w:drawing>
+          <wp:inline distT="0" distB="0" distL="0" distR="0" wp14:anchorId="33C4B5F3" wp14:editId="1C850AD0">
+            <wp:extent cx="4162425" cy="1590675"/>
+            <wp:effectExtent l="0" t="0" r="9525" b="9525"/>
+            <wp:docPr id="92" name="Picture 92"/>
+            <wp:cNvGraphicFramePr>
+              <a:graphicFrameLocks xmlns:a="http://schemas.openxmlformats.org/drawingml/2006/main" noChangeAspect="1"/>
+            </wp:cNvGraphicFramePr>
+            <a:graphic xmlns:a="http://schemas.openxmlformats.org/drawingml/2006/main">
+              <a:graphicData uri="http://schemas.openxmlformats.org/drawingml/2006/picture">
+                <pic:pic xmlns:pic="http://schemas.openxmlformats.org/drawingml/2006/picture">
+                  <pic:nvPicPr>
+                    <pic:cNvPr id="1" name=""/>
+                    <pic:cNvPicPr/>
+                  </pic:nvPicPr>
+                  <pic:blipFill>
+                    <a:blip r:embed="rId46"/>
+                    <a:stretch>
+                      <a:fillRect/>
+                    </a:stretch>
+                  </pic:blipFill>
+                  <pic:spPr>
+                    <a:xfrm>
+                      <a:off x="0" y="0"/>
+                      <a:ext cx="4162425" cy="1590675"/>
+                    </a:xfrm>
+                    <a:prstGeom prst="rect">
+                      <a:avLst/>
+                    </a:prstGeom>
+                  </pic:spPr>
+                </pic:pic>
+              </a:graphicData>
+            </a:graphic>
+          </wp:inline>
+        </w:drawing>
+      </w:r>
+    </w:p>
+    <w:p>
+      <w:r>
+        <w:object w:dxaOrig="6000" w:dyaOrig="3600">
+          <v:shape id="_x0000_i1028" type="#_x0000_t75" style="width:299.9pt;height:180.3pt" o:ole="">
+            <v:imagedata r:id="rId47" o:title=""/>
+          </v:shape>
+          <o:OLEObject Type="Embed" ProgID="PBrush" ShapeID="_x0000_i1028" DrawAspect="Content" ObjectID="_1573465213" r:id="rId48"/>
+        </w:object>
+      </w:r>
+    </w:p>
+    <w:p>
+      <w:pPr>
+        <w:tabs>
+          <w:tab w:val="left" w:pos="6273"/>
+        </w:tabs>
+      </w:pPr>
+    </w:p>
     <w:sectPr>
-      <w:headerReference w:type="default" r:id="rId40"/>
+      <w:headerReference w:type="default" r:id="rId49"/>
       <w:pgSz w:w="12240" w:h="15840"/>
       <w:pgMar w:top="1440" w:right="1440" w:bottom="1440" w:left="1440" w:header="708" w:footer="708" w:gutter="0"/>
       <w:cols w:space="708"/>

</xml_diff>

<commit_message>
Scheduler + FSM Code: shecduler states
</commit_message>
<xml_diff>
--- a/Design_Documentation/Window_Lifter_TestLog2.docx
+++ b/Design_Documentation/Window_Lifter_TestLog2.docx
@@ -5815,7 +5815,7 @@
           <v:shape id="_x0000_i1025" type="#_x0000_t75" style="width:299.9pt;height:180.3pt" o:ole="">
             <v:imagedata r:id="rId38" o:title=""/>
           </v:shape>
-          <o:OLEObject Type="Embed" ProgID="PBrush" ShapeID="_x0000_i1025" DrawAspect="Content" ObjectID="_1573465210" r:id="rId39"/>
+          <o:OLEObject Type="Embed" ProgID="PBrush" ShapeID="_x0000_i1025" DrawAspect="Content" ObjectID="_1573469176" r:id="rId39"/>
         </w:object>
       </w:r>
     </w:p>
@@ -6041,16 +6041,12 @@
           <w:numId w:val="2"/>
         </w:numPr>
         <w:rPr>
-          <w:b/>
-          <w:color w:val="FF0000"/>
-          <w:sz w:val="16"/>
-          <w:szCs w:val="16"/>
-        </w:rPr>
-      </w:pPr>
-      <w:r>
-        <w:rPr>
-          <w:b/>
-          <w:color w:val="FF0000"/>
+          <w:sz w:val="16"/>
+          <w:szCs w:val="16"/>
+        </w:rPr>
+      </w:pPr>
+      <w:r>
+        <w:rPr>
           <w:sz w:val="16"/>
           <w:szCs w:val="16"/>
         </w:rPr>
@@ -6058,8 +6054,6 @@
       </w:r>
       <w:r>
         <w:rPr>
-          <w:b/>
-          <w:color w:val="FF0000"/>
           <w:sz w:val="16"/>
           <w:szCs w:val="16"/>
         </w:rPr>
@@ -6067,8 +6061,6 @@
       </w:r>
       <w:r>
         <w:rPr>
-          <w:b/>
-          <w:color w:val="FF0000"/>
           <w:sz w:val="16"/>
           <w:szCs w:val="16"/>
         </w:rPr>
@@ -6238,6 +6230,12 @@
       </w:r>
     </w:p>
     <w:p>
+      <w:pPr>
+        <w:rPr>
+          <w:noProof/>
+          <w:lang w:val="es-ES" w:eastAsia="es-ES"/>
+        </w:rPr>
+      </w:pPr>
       <w:r>
         <w:rPr>
           <w:noProof/>
@@ -6326,6 +6324,10 @@
         </w:drawing>
       </w:r>
     </w:p>
+    <w:p>
+      <w:bookmarkStart w:id="0" w:name="_GoBack"/>
+      <w:bookmarkEnd w:id="0"/>
+    </w:p>
     <w:p/>
     <w:p>
       <w:pPr>
@@ -6344,12 +6346,12 @@
           <w:sz w:val="16"/>
           <w:szCs w:val="16"/>
         </w:rPr>
+        <w:lastRenderedPageBreak/>
         <w:t>9ms Test:</w:t>
       </w:r>
     </w:p>
     <w:p>
       <w:r>
-        <w:lastRenderedPageBreak/>
         <w:t xml:space="preserve">     </w:t>
       </w:r>
       <w:r>
@@ -6625,7 +6627,6 @@
           <w:sz w:val="16"/>
           <w:szCs w:val="16"/>
         </w:rPr>
-        <w:lastRenderedPageBreak/>
         <w:t>11ms Test:</w:t>
       </w:r>
     </w:p>
@@ -6822,7 +6823,6 @@
           <w:sz w:val="16"/>
           <w:szCs w:val="16"/>
         </w:rPr>
-        <w:lastRenderedPageBreak/>
         <w:t>AUTOMATIC ACTIVATION TESTING:</w:t>
       </w:r>
       <w:r>
@@ -6863,8 +6863,6 @@
         </w:rPr>
         <w:t>Signal Generator’s Testing Time Constraints [ &lt; 500ms ]:</w:t>
       </w:r>
-      <w:bookmarkStart w:id="0" w:name="_GoBack"/>
-      <w:bookmarkEnd w:id="0"/>
     </w:p>
     <w:p>
       <w:pPr>
@@ -6965,14 +6963,7 @@
           <w:sz w:val="16"/>
           <w:szCs w:val="16"/>
         </w:rPr>
-        <w:t xml:space="preserve"> </w:t>
-      </w:r>
-      <w:r>
-        <w:rPr>
-          <w:sz w:val="16"/>
-          <w:szCs w:val="16"/>
-        </w:rPr>
-        <w:t>PASS: No action is performed provided the time length of input signal.</w:t>
+        <w:t xml:space="preserve"> PASS: No action is performed provided the time length of input signal.</w:t>
       </w:r>
       <w:r>
         <w:rPr>
@@ -7806,7 +7797,6 @@
           <w:sz w:val="16"/>
           <w:szCs w:val="16"/>
         </w:rPr>
-        <w:lastRenderedPageBreak/>
         <w:t>SEMI-AUTOMATIC ACTIVATION TESTING [ &gt;= 500MS</w:t>
       </w:r>
       <w:r>
@@ -7954,14 +7944,7 @@
           <w:sz w:val="16"/>
           <w:szCs w:val="16"/>
         </w:rPr>
-        <w:t xml:space="preserve"> </w:t>
-      </w:r>
-      <w:r>
-        <w:rPr>
-          <w:sz w:val="16"/>
-          <w:szCs w:val="16"/>
-        </w:rPr>
-        <w:t>PASS: No action is performed provided the time length of input signal.</w:t>
+        <w:t xml:space="preserve"> PASS: No action is performed provided the time length of input signal.</w:t>
       </w:r>
     </w:p>
     <w:p>
@@ -8779,7 +8762,6 @@
           <w:sz w:val="16"/>
           <w:szCs w:val="16"/>
         </w:rPr>
-        <w:lastRenderedPageBreak/>
         <w:t>SEMI-AUTOMATIC ACTIVATION TESTING [ CONSIDERING LED TRANSITION TIMES: 500MS + 400MS = 900MS ]:</w:t>
       </w:r>
       <w:r>
@@ -9440,7 +9422,6 @@
           <w:sz w:val="16"/>
           <w:szCs w:val="16"/>
         </w:rPr>
-        <w:lastRenderedPageBreak/>
         <w:t>OUTPUTS</w:t>
       </w:r>
       <w:r>
@@ -9471,34 +9452,31 @@
         <w:t>(TEST PASSED)</w:t>
       </w:r>
     </w:p>
-    <w:p/>
+    <w:p>
+      <w:pPr>
+        <w:rPr>
+          <w:sz w:val="16"/>
+          <w:szCs w:val="16"/>
+        </w:rPr>
+      </w:pPr>
+    </w:p>
     <w:p>
       <w:pPr>
         <w:rPr>
           <w:b/>
           <w:color w:val="5B9BD5" w:themeColor="accent1"/>
+          <w:sz w:val="16"/>
+          <w:szCs w:val="16"/>
         </w:rPr>
       </w:pPr>
       <w:r>
         <w:rPr>
           <w:b/>
           <w:color w:val="5B9BD5" w:themeColor="accent1"/>
-        </w:rPr>
-        <w:t>(900 ms</w:t>
-      </w:r>
-      <w:r>
-        <w:rPr>
-          <w:b/>
-          <w:color w:val="5B9BD5" w:themeColor="accent1"/>
-        </w:rPr>
-        <w:t>) SEMIAUTOMATIC_WORK</w:t>
-      </w:r>
-      <w:r>
-        <w:rPr>
-          <w:b/>
-          <w:color w:val="5B9BD5" w:themeColor="accent1"/>
-        </w:rPr>
-        <w:t xml:space="preserve"> mode + transition (500 ms + 400 ms)</w:t>
+          <w:sz w:val="16"/>
+          <w:szCs w:val="16"/>
+        </w:rPr>
+        <w:t>(900 ms) SEMIAUTOMATIC_WORK mode + transition (500 ms + 400 ms)</w:t>
       </w:r>
     </w:p>
     <w:p>
@@ -9549,7 +9527,7 @@
           <v:shape id="_x0000_i1026" type="#_x0000_t75" style="width:299.9pt;height:180.3pt" o:ole="">
             <v:imagedata r:id="rId41" o:title=""/>
           </v:shape>
-          <o:OLEObject Type="Embed" ProgID="PBrush" ShapeID="_x0000_i1026" DrawAspect="Content" ObjectID="_1573465211" r:id="rId42"/>
+          <o:OLEObject Type="Embed" ProgID="PBrush" ShapeID="_x0000_i1026" DrawAspect="Content" ObjectID="_1573469177" r:id="rId42"/>
         </w:object>
       </w:r>
     </w:p>
@@ -9568,29 +9546,18 @@
         <w:rPr>
           <w:b/>
           <w:color w:val="5B9BD5" w:themeColor="accent1"/>
+          <w:sz w:val="16"/>
+          <w:szCs w:val="16"/>
         </w:rPr>
       </w:pPr>
       <w:r>
         <w:rPr>
           <w:b/>
           <w:color w:val="5B9BD5" w:themeColor="accent1"/>
-        </w:rPr>
-        <w:lastRenderedPageBreak/>
-        <w:t>(500 ms)</w:t>
-      </w:r>
-      <w:r>
-        <w:rPr>
-          <w:b/>
-          <w:color w:val="5B9BD5" w:themeColor="accent1"/>
-        </w:rPr>
-        <w:t xml:space="preserve"> SEMIAUTOMATIC WORK</w:t>
-      </w:r>
-      <w:r>
-        <w:rPr>
-          <w:b/>
-          <w:color w:val="5B9BD5" w:themeColor="accent1"/>
-        </w:rPr>
-        <w:t xml:space="preserve"> mode</w:t>
+          <w:sz w:val="16"/>
+          <w:szCs w:val="16"/>
+        </w:rPr>
+        <w:t>(500 ms) SEMIAUTOMATIC WORK mode</w:t>
       </w:r>
     </w:p>
     <w:p>
@@ -9641,7 +9608,7 @@
           <v:shape id="_x0000_i1027" type="#_x0000_t75" style="width:299.9pt;height:180.3pt" o:ole="">
             <v:imagedata r:id="rId44" o:title=""/>
           </v:shape>
-          <o:OLEObject Type="Embed" ProgID="PBrush" ShapeID="_x0000_i1027" DrawAspect="Content" ObjectID="_1573465212" r:id="rId45"/>
+          <o:OLEObject Type="Embed" ProgID="PBrush" ShapeID="_x0000_i1027" DrawAspect="Content" ObjectID="_1573469178" r:id="rId45"/>
         </w:object>
       </w:r>
     </w:p>
@@ -9662,29 +9629,18 @@
         <w:rPr>
           <w:b/>
           <w:color w:val="5B9BD5" w:themeColor="accent1"/>
+          <w:sz w:val="16"/>
+          <w:szCs w:val="16"/>
         </w:rPr>
       </w:pPr>
       <w:r>
         <w:rPr>
           <w:b/>
           <w:color w:val="5B9BD5" w:themeColor="accent1"/>
-        </w:rPr>
-        <w:lastRenderedPageBreak/>
-        <w:t>(11 ms)</w:t>
-      </w:r>
-      <w:r>
-        <w:rPr>
-          <w:b/>
-          <w:color w:val="5B9BD5" w:themeColor="accent1"/>
-        </w:rPr>
-        <w:t xml:space="preserve"> VALIDATE_A_PULSE</w:t>
-      </w:r>
-      <w:r>
-        <w:rPr>
-          <w:b/>
-          <w:color w:val="5B9BD5" w:themeColor="accent1"/>
-        </w:rPr>
-        <w:t xml:space="preserve"> mode</w:t>
+          <w:sz w:val="16"/>
+          <w:szCs w:val="16"/>
+        </w:rPr>
+        <w:t>(11 ms) VALIDATE_A_PULSE mode</w:t>
       </w:r>
     </w:p>
     <w:p>
@@ -9735,7 +9691,7 @@
           <v:shape id="_x0000_i1028" type="#_x0000_t75" style="width:299.9pt;height:180.3pt" o:ole="">
             <v:imagedata r:id="rId47" o:title=""/>
           </v:shape>
-          <o:OLEObject Type="Embed" ProgID="PBrush" ShapeID="_x0000_i1028" DrawAspect="Content" ObjectID="_1573465213" r:id="rId48"/>
+          <o:OLEObject Type="Embed" ProgID="PBrush" ShapeID="_x0000_i1028" DrawAspect="Content" ObjectID="_1573469179" r:id="rId48"/>
         </w:object>
       </w:r>
     </w:p>

</xml_diff>